<commit_message>
update functionality and check and convert vm
</commit_message>
<xml_diff>
--- a/Version1 Student  Management.docx
+++ b/Version1 Student  Management.docx
@@ -1841,15 +1841,39 @@
                 <w:color w:val="333333"/>
                 <w:shd w:val="clear" w:color="auto" w:fill="FFFFFF"/>
               </w:rPr>
-              <w:t>&amp; pagination &amp; Search</w:t>
-            </w:r>
-            <w:r>
-              <w:rPr>
-                <w:rFonts w:ascii="Arial" w:hAnsi="Arial" w:cs="Arial"/>
-                <w:color w:val="333333"/>
-                <w:shd w:val="clear" w:color="auto" w:fill="FFFFFF"/>
-              </w:rPr>
-              <w:t xml:space="preserve"> &amp; Delete</w:t>
+              <w:t xml:space="preserve">&amp; </w:t>
+            </w:r>
+            <w:r>
+              <w:rPr>
+                <w:rFonts w:ascii="Arial" w:hAnsi="Arial" w:cs="Arial"/>
+                <w:color w:val="FF0000"/>
+                <w:shd w:val="clear" w:color="auto" w:fill="FFFFFF"/>
+              </w:rPr>
+              <w:t xml:space="preserve">pagination </w:t>
+            </w:r>
+            <w:r>
+              <w:rPr>
+                <w:rFonts w:ascii="Arial" w:hAnsi="Arial" w:cs="Arial"/>
+                <w:color w:val="333333"/>
+                <w:shd w:val="clear" w:color="auto" w:fill="FFFFFF"/>
+              </w:rPr>
+              <w:t xml:space="preserve">&amp; </w:t>
+            </w:r>
+            <w:r>
+              <w:rPr>
+                <w:rFonts w:ascii="Arial" w:hAnsi="Arial" w:cs="Arial"/>
+                <w:color w:val="FF0000"/>
+                <w:shd w:val="clear" w:color="auto" w:fill="FFFFFF"/>
+              </w:rPr>
+              <w:t xml:space="preserve">Search </w:t>
+            </w:r>
+            <w:r>
+              <w:rPr>
+                <w:rFonts w:ascii="Arial" w:hAnsi="Arial" w:cs="Arial"/>
+                <w:color w:val="333333"/>
+                <w:shd w:val="clear" w:color="auto" w:fill="FFFFFF"/>
+              </w:rPr>
+              <w:t>&amp; Delete</w:t>
             </w:r>
             <w:r>
               <w:rPr>
@@ -3523,15 +3547,7 @@
                 <w:color w:val="333333"/>
                 <w:shd w:val="clear" w:color="auto" w:fill="FFFFFF"/>
               </w:rPr>
-              <w:t>1</w:t>
-            </w:r>
-            <w:r>
-              <w:rPr>
-                <w:rFonts w:ascii="Arial" w:hAnsi="Arial" w:cs="Arial"/>
-                <w:color w:val="333333"/>
-                <w:shd w:val="clear" w:color="auto" w:fill="FFFFFF"/>
-              </w:rPr>
-              <w:t xml:space="preserve">.Add reference of </w:t>
+              <w:t xml:space="preserve">1.Add reference of </w:t>
             </w:r>
             <w:r>
               <w:rPr>
@@ -3554,37 +3570,23 @@
                 <w:rFonts w:ascii="Arial" w:eastAsia="Times New Roman" w:hAnsi="Arial" w:cs="Arial"/>
                 <w:color w:val="000000"/>
               </w:rPr>
-              <w:t>2</w:t>
-            </w:r>
-            <w:r>
-              <w:rPr>
-                <w:rFonts w:ascii="Arial" w:eastAsia="Times New Roman" w:hAnsi="Arial" w:cs="Arial"/>
-                <w:color w:val="000000"/>
-              </w:rPr>
-              <w:t>.add student view model</w:t>
-            </w:r>
-          </w:p>
-          <w:p>
-            <w:pPr>
-              <w:spacing w:before="120" w:after="0" w:line="240" w:lineRule="auto"/>
-              <w:rPr>
-                <w:rFonts w:ascii="Arial" w:eastAsia="Times New Roman" w:hAnsi="Arial" w:cs="Arial"/>
-                <w:color w:val="000000"/>
-              </w:rPr>
-            </w:pPr>
-            <w:r>
-              <w:rPr>
-                <w:rFonts w:ascii="Arial" w:eastAsia="Times New Roman" w:hAnsi="Arial" w:cs="Arial"/>
-                <w:color w:val="000000"/>
-              </w:rPr>
-              <w:t>3</w:t>
-            </w:r>
-            <w:r>
-              <w:rPr>
-                <w:rFonts w:ascii="Arial" w:eastAsia="Times New Roman" w:hAnsi="Arial" w:cs="Arial"/>
-                <w:color w:val="000000"/>
-              </w:rPr>
-              <w:t>.add response view model</w:t>
+              <w:t>2.add student view model</w:t>
+            </w:r>
+          </w:p>
+          <w:p>
+            <w:pPr>
+              <w:spacing w:before="120" w:after="0" w:line="240" w:lineRule="auto"/>
+              <w:rPr>
+                <w:rFonts w:ascii="Arial" w:eastAsia="Times New Roman" w:hAnsi="Arial" w:cs="Arial"/>
+                <w:color w:val="000000"/>
+              </w:rPr>
+            </w:pPr>
+            <w:r>
+              <w:rPr>
+                <w:rFonts w:ascii="Arial" w:eastAsia="Times New Roman" w:hAnsi="Arial" w:cs="Arial"/>
+                <w:color w:val="000000"/>
+              </w:rPr>
+              <w:t>3.add response view model</w:t>
             </w:r>
           </w:p>
         </w:tc>
@@ -3698,8 +3700,6 @@
               </w:rPr>
               <w:t>Done</w:t>
             </w:r>
-            <w:bookmarkStart w:id="0" w:name="_GoBack"/>
-            <w:bookmarkEnd w:id="0"/>
           </w:p>
         </w:tc>
       </w:tr>
@@ -4192,41 +4192,25 @@
                 <w:color w:val="333333"/>
                 <w:shd w:val="clear" w:color="auto" w:fill="FFFFFF"/>
               </w:rPr>
-              <w:t>1</w:t>
-            </w:r>
-            <w:r>
-              <w:rPr>
-                <w:rFonts w:ascii="Arial" w:hAnsi="Arial" w:cs="Arial"/>
-                <w:color w:val="333333"/>
-                <w:shd w:val="clear" w:color="auto" w:fill="FFFFFF"/>
-              </w:rPr>
-              <w:t>.add reference of entity /class</w:t>
-            </w:r>
-          </w:p>
-          <w:p>
-            <w:pPr>
-              <w:spacing w:before="120" w:after="0" w:line="240" w:lineRule="auto"/>
-              <w:rPr>
-                <w:rFonts w:ascii="Arial" w:hAnsi="Arial" w:cs="Arial"/>
-                <w:color w:val="333333"/>
-                <w:shd w:val="clear" w:color="auto" w:fill="FFFFFF"/>
-              </w:rPr>
-            </w:pPr>
-            <w:r>
-              <w:rPr>
-                <w:rFonts w:ascii="Arial" w:hAnsi="Arial" w:cs="Arial"/>
-                <w:color w:val="333333"/>
-                <w:shd w:val="clear" w:color="auto" w:fill="FFFFFF"/>
-              </w:rPr>
-              <w:t>2</w:t>
-            </w:r>
-            <w:r>
-              <w:rPr>
-                <w:rFonts w:ascii="Arial" w:hAnsi="Arial" w:cs="Arial"/>
-                <w:color w:val="333333"/>
-                <w:shd w:val="clear" w:color="auto" w:fill="FFFFFF"/>
-              </w:rPr>
-              <w:t>.add reference of EF</w:t>
+              <w:t>1.add reference of entity /class</w:t>
+            </w:r>
+          </w:p>
+          <w:p>
+            <w:pPr>
+              <w:spacing w:before="120" w:after="0" w:line="240" w:lineRule="auto"/>
+              <w:rPr>
+                <w:rFonts w:ascii="Arial" w:hAnsi="Arial" w:cs="Arial"/>
+                <w:color w:val="333333"/>
+                <w:shd w:val="clear" w:color="auto" w:fill="FFFFFF"/>
+              </w:rPr>
+            </w:pPr>
+            <w:r>
+              <w:rPr>
+                <w:rFonts w:ascii="Arial" w:hAnsi="Arial" w:cs="Arial"/>
+                <w:color w:val="333333"/>
+                <w:shd w:val="clear" w:color="auto" w:fill="FFFFFF"/>
+              </w:rPr>
+              <w:t>2.add reference of EF</w:t>
             </w:r>
           </w:p>
         </w:tc>
@@ -4407,14 +4391,16 @@
               </w:rPr>
               <w:t>.</w:t>
             </w:r>
-            <w:r>
-              <w:rPr>
-                <w:rFonts w:ascii="Arial" w:hAnsi="Arial" w:cs="Arial"/>
-                <w:color w:val="333333"/>
+            <w:bookmarkStart w:id="0" w:name="_GoBack"/>
+            <w:r>
+              <w:rPr>
+                <w:rFonts w:ascii="Arial" w:hAnsi="Arial" w:cs="Arial"/>
+                <w:color w:val="FF0000"/>
                 <w:shd w:val="clear" w:color="auto" w:fill="FFFFFF"/>
               </w:rPr>
               <w:t>create Service</w:t>
             </w:r>
+            <w:bookmarkEnd w:id="0"/>
           </w:p>
         </w:tc>
         <w:tc>
@@ -6119,17 +6105,25 @@
               <w:spacing w:before="120" w:after="0" w:line="240" w:lineRule="auto"/>
               <w:rPr>
                 <w:rFonts w:ascii="Arial" w:hAnsi="Arial" w:cs="Arial"/>
-                <w:color w:val="333333"/>
-                <w:shd w:val="clear" w:color="auto" w:fill="FFFFFF"/>
-              </w:rPr>
-            </w:pPr>
-            <w:r>
-              <w:rPr>
-                <w:rFonts w:ascii="Arial" w:hAnsi="Arial" w:cs="Arial"/>
-                <w:color w:val="333333"/>
-                <w:shd w:val="clear" w:color="auto" w:fill="FFFFFF"/>
-              </w:rPr>
-              <w:t>2. relationship design</w:t>
+                <w:color w:val="FF0000"/>
+                <w:shd w:val="clear" w:color="auto" w:fill="FFFFFF"/>
+              </w:rPr>
+            </w:pPr>
+            <w:r>
+              <w:rPr>
+                <w:rFonts w:ascii="Arial" w:hAnsi="Arial" w:cs="Arial"/>
+                <w:color w:val="333333"/>
+                <w:shd w:val="clear" w:color="auto" w:fill="FFFFFF"/>
+              </w:rPr>
+              <w:t xml:space="preserve">2. </w:t>
+            </w:r>
+            <w:r>
+              <w:rPr>
+                <w:rFonts w:ascii="Arial" w:hAnsi="Arial" w:cs="Arial"/>
+                <w:color w:val="FF0000"/>
+                <w:shd w:val="clear" w:color="auto" w:fill="FFFFFF"/>
+              </w:rPr>
+              <w:t>relationship design</w:t>
             </w:r>
           </w:p>
           <w:p>

</xml_diff>

<commit_message>
delete bin and obj and css update
</commit_message>
<xml_diff>
--- a/Version1 Student  Management.docx
+++ b/Version1 Student  Management.docx
@@ -1919,24 +1919,8 @@
               </w:rPr>
               <w:t>4.Student Update</w:t>
             </w:r>
-          </w:p>
-          <w:p>
-            <w:pPr>
-              <w:spacing w:before="120" w:after="0" w:line="240" w:lineRule="auto"/>
-              <w:rPr>
-                <w:rFonts w:ascii="Arial" w:hAnsi="Arial" w:cs="Arial"/>
-                <w:color w:val="333333"/>
-                <w:shd w:val="clear" w:color="auto" w:fill="FFFFFF"/>
-              </w:rPr>
-            </w:pPr>
-            <w:r>
-              <w:rPr>
-                <w:rFonts w:ascii="Arial" w:hAnsi="Arial" w:cs="Arial"/>
-                <w:color w:val="333333"/>
-                <w:shd w:val="clear" w:color="auto" w:fill="FFFFFF"/>
-              </w:rPr>
-              <w:t>5.Student Search</w:t>
-            </w:r>
+            <w:bookmarkStart w:id="0" w:name="_GoBack"/>
+            <w:bookmarkEnd w:id="0"/>
           </w:p>
         </w:tc>
         <w:tc>
@@ -2715,8 +2699,6 @@
               </w:rPr>
               <w:t>3</w:t>
             </w:r>
-            <w:bookmarkStart w:id="0" w:name="_GoBack"/>
-            <w:bookmarkEnd w:id="0"/>
             <w:r>
               <w:rPr>
                 <w:rFonts w:ascii="Arial" w:eastAsia="Times New Roman" w:hAnsi="Arial" w:cs="Arial"/>
@@ -3427,6 +3409,7 @@
                 <w:rFonts w:ascii="Arial" w:eastAsia="Times New Roman" w:hAnsi="Arial" w:cs="Arial"/>
                 <w:bCs/>
               </w:rPr>
+              <w:lastRenderedPageBreak/>
               <w:t>Version1:</w:t>
             </w:r>
             <w:r>

</xml_diff>

<commit_message>
working with entity framework and database design
</commit_message>
<xml_diff>
--- a/Version1 Student  Management.docx
+++ b/Version1 Student  Management.docx
@@ -2259,27 +2259,27 @@
               <w:bottom w:val="single" w:sz="6" w:space="0" w:color="CCCCCC"/>
               <w:right w:val="single" w:sz="6" w:space="0" w:color="CCCCCC"/>
             </w:tcBorders>
-            <w:shd w:val="clear" w:color="auto" w:fill="8496B0" w:themeFill="text2" w:themeFillTint="99"/>
-            <w:tcMar>
-              <w:top w:w="30" w:type="dxa"/>
-              <w:left w:w="45" w:type="dxa"/>
-              <w:bottom w:w="30" w:type="dxa"/>
-              <w:right w:w="45" w:type="dxa"/>
-            </w:tcMar>
-            <w:vAlign w:val="bottom"/>
-          </w:tcPr>
-          <w:p>
-            <w:pPr>
-              <w:spacing w:before="120" w:after="0" w:line="240" w:lineRule="auto"/>
-              <w:rPr>
-                <w:rFonts w:ascii="Arial" w:eastAsia="Times New Roman" w:hAnsi="Arial" w:cs="Arial"/>
-              </w:rPr>
-            </w:pPr>
-            <w:r>
-              <w:rPr>
-                <w:rFonts w:ascii="Arial" w:eastAsia="Times New Roman" w:hAnsi="Arial" w:cs="Arial"/>
-              </w:rPr>
-              <w:t>In Progress</w:t>
+            <w:shd w:val="clear" w:color="auto" w:fill="00B050"/>
+            <w:tcMar>
+              <w:top w:w="30" w:type="dxa"/>
+              <w:left w:w="45" w:type="dxa"/>
+              <w:bottom w:w="30" w:type="dxa"/>
+              <w:right w:w="45" w:type="dxa"/>
+            </w:tcMar>
+            <w:vAlign w:val="bottom"/>
+          </w:tcPr>
+          <w:p>
+            <w:pPr>
+              <w:spacing w:before="120" w:after="0" w:line="240" w:lineRule="auto"/>
+              <w:rPr>
+                <w:rFonts w:ascii="Arial" w:eastAsia="Times New Roman" w:hAnsi="Arial" w:cs="Arial"/>
+              </w:rPr>
+            </w:pPr>
+            <w:r>
+              <w:rPr>
+                <w:rFonts w:ascii="Arial" w:eastAsia="Times New Roman" w:hAnsi="Arial" w:cs="Arial"/>
+              </w:rPr>
+              <w:t>Done</w:t>
             </w:r>
           </w:p>
         </w:tc>
@@ -2560,27 +2560,27 @@
               <w:bottom w:val="single" w:sz="6" w:space="0" w:color="CCCCCC"/>
               <w:right w:val="single" w:sz="6" w:space="0" w:color="CCCCCC"/>
             </w:tcBorders>
-            <w:shd w:val="clear" w:color="auto" w:fill="8496B0" w:themeFill="text2" w:themeFillTint="99"/>
-            <w:tcMar>
-              <w:top w:w="30" w:type="dxa"/>
-              <w:left w:w="45" w:type="dxa"/>
-              <w:bottom w:w="30" w:type="dxa"/>
-              <w:right w:w="45" w:type="dxa"/>
-            </w:tcMar>
-            <w:vAlign w:val="bottom"/>
-          </w:tcPr>
-          <w:p>
-            <w:pPr>
-              <w:spacing w:before="120" w:after="0" w:line="240" w:lineRule="auto"/>
-              <w:rPr>
-                <w:rFonts w:ascii="Arial" w:eastAsia="Times New Roman" w:hAnsi="Arial" w:cs="Arial"/>
-              </w:rPr>
-            </w:pPr>
-            <w:r>
-              <w:rPr>
-                <w:rFonts w:ascii="Arial" w:eastAsia="Times New Roman" w:hAnsi="Arial" w:cs="Arial"/>
-              </w:rPr>
-              <w:t>In Progress</w:t>
+            <w:shd w:val="clear" w:color="auto" w:fill="00B050"/>
+            <w:tcMar>
+              <w:top w:w="30" w:type="dxa"/>
+              <w:left w:w="45" w:type="dxa"/>
+              <w:bottom w:w="30" w:type="dxa"/>
+              <w:right w:w="45" w:type="dxa"/>
+            </w:tcMar>
+            <w:vAlign w:val="bottom"/>
+          </w:tcPr>
+          <w:p>
+            <w:pPr>
+              <w:spacing w:before="120" w:after="0" w:line="240" w:lineRule="auto"/>
+              <w:rPr>
+                <w:rFonts w:ascii="Arial" w:eastAsia="Times New Roman" w:hAnsi="Arial" w:cs="Arial"/>
+              </w:rPr>
+            </w:pPr>
+            <w:r>
+              <w:rPr>
+                <w:rFonts w:ascii="Arial" w:eastAsia="Times New Roman" w:hAnsi="Arial" w:cs="Arial"/>
+              </w:rPr>
+              <w:t>Done</w:t>
             </w:r>
           </w:p>
         </w:tc>
@@ -4416,8 +4416,6 @@
           <w:szCs w:val="32"/>
         </w:rPr>
       </w:pPr>
-      <w:bookmarkStart w:id="0" w:name="_GoBack"/>
-      <w:bookmarkEnd w:id="0"/>
     </w:p>
     <w:tbl>
       <w:tblPr>
@@ -6261,7 +6259,15 @@
                 <w:color w:val="333333"/>
                 <w:shd w:val="clear" w:color="auto" w:fill="FFFFFF"/>
               </w:rPr>
-              <w:t>.mange many to may relationship in dbcontext</w:t>
+              <w:t>.</w:t>
+            </w:r>
+            <w:r>
+              <w:rPr>
+                <w:rFonts w:ascii="Arial" w:hAnsi="Arial" w:cs="Arial"/>
+                <w:color w:val="FF0000"/>
+                <w:shd w:val="clear" w:color="auto" w:fill="FFFFFF"/>
+              </w:rPr>
+              <w:t>mange many to may relationship in dbcontext</w:t>
             </w:r>
           </w:p>
           <w:p>
@@ -6313,7 +6319,15 @@
                 <w:color w:val="333333"/>
                 <w:shd w:val="clear" w:color="auto" w:fill="FFFFFF"/>
               </w:rPr>
-              <w:t>.manage lazy load/eager load  in dbcontext</w:t>
+              <w:t>.</w:t>
+            </w:r>
+            <w:r>
+              <w:rPr>
+                <w:rFonts w:ascii="Arial" w:hAnsi="Arial" w:cs="Arial"/>
+                <w:color w:val="FF0000"/>
+                <w:shd w:val="clear" w:color="auto" w:fill="FFFFFF"/>
+              </w:rPr>
+              <w:t>manage lazy load/eager load  in dbcontext</w:t>
             </w:r>
           </w:p>
         </w:tc>
@@ -6460,14 +6474,16 @@
                 <w:shd w:val="clear" w:color="auto" w:fill="FFFFFF"/>
               </w:rPr>
             </w:pPr>
-            <w:r>
-              <w:rPr>
-                <w:rFonts w:ascii="Arial" w:hAnsi="Arial" w:cs="Arial"/>
-                <w:color w:val="333333"/>
+            <w:bookmarkStart w:id="0" w:name="_GoBack"/>
+            <w:r>
+              <w:rPr>
+                <w:rFonts w:ascii="Arial" w:hAnsi="Arial" w:cs="Arial"/>
+                <w:color w:val="FF0000"/>
                 <w:shd w:val="clear" w:color="auto" w:fill="FFFFFF"/>
               </w:rPr>
               <w:t>create Repository</w:t>
             </w:r>
+            <w:bookmarkEnd w:id="0"/>
           </w:p>
         </w:tc>
         <w:tc>
@@ -7165,7 +7181,15 @@
                 <w:color w:val="333333"/>
                 <w:shd w:val="clear" w:color="auto" w:fill="FFFFFF"/>
               </w:rPr>
-              <w:t>4. lazy load/eager load manage</w:t>
+              <w:t xml:space="preserve">4. </w:t>
+            </w:r>
+            <w:r>
+              <w:rPr>
+                <w:rFonts w:ascii="Arial" w:hAnsi="Arial" w:cs="Arial"/>
+                <w:color w:val="FF0000"/>
+                <w:shd w:val="clear" w:color="auto" w:fill="FFFFFF"/>
+              </w:rPr>
+              <w:t>lazy load/eager load manage</w:t>
             </w:r>
           </w:p>
         </w:tc>

</xml_diff>